<commit_message>
ConnectTask.cs	Modified	iOS/Tasks/Connect	cs NotesWatchUIViewController.cs	Modified	iOS/Tasks/Notes	cs GiveTask.cs	Modified	iOS/Tasks/Give	cs NewsTask.cs	Modified	iOS/Tasks/News	cs NotesTask.cs	Modified	iOS/Tasks/Notes	cs PrayerTask.cs	Modified	iOS/Tasks/Prayer	cs Show the navbar permenantly, not for 3 seconds.
CCVApp.userprefs	Modified		userprefs
Fixed Issues.txt	Modified		txt
Series Art alias	Modified	Source
Setup Android.docx	Modified	Source/Documentation/Beta Testers	docx
Setup Android.pdf	Modified	Source/Documentation/Beta Testers	pdf
Updated documentation
</commit_message>
<xml_diff>
--- a/Source/Documentation/Beta Testers/Setup Android.docx
+++ b/Source/Documentation/Beta Testers/Setup Android.docx
@@ -41,11 +41,16 @@
       </w:pPr>
     </w:p>
     <w:p>
+      <w:pPr>
+        <w:pStyle w:val="ListParagraph"/>
+        <w:numPr>
+          <w:ilvl w:val="0"/>
+          <w:numId w:val="1"/>
+        </w:numPr>
+      </w:pPr>
       <w:r>
         <w:t>V</w:t>
       </w:r>
-      <w:bookmarkStart w:id="0" w:name="_GoBack"/>
-      <w:bookmarkEnd w:id="0"/>
       <w:r>
         <w:t>isiting Settings</w:t>
       </w:r>
@@ -73,7 +78,7 @@
                     </pic:cNvPicPr>
                   </pic:nvPicPr>
                   <pic:blipFill>
-                    <a:blip r:embed="rId4">
+                    <a:blip r:embed="rId5">
                       <a:extLst>
                         <a:ext uri="{28A0092B-C50C-407E-A947-70E740481C1C}">
                           <a14:useLocalDpi xmlns:a14="http://schemas.microsoft.com/office/drawing/2010/main" val="0"/>
@@ -108,6 +113,13 @@
     <w:p/>
     <w:p/>
     <w:p>
+      <w:pPr>
+        <w:pStyle w:val="ListParagraph"/>
+        <w:numPr>
+          <w:ilvl w:val="0"/>
+          <w:numId w:val="1"/>
+        </w:numPr>
+      </w:pPr>
       <w:r>
         <w:t>Find Security and select it</w:t>
       </w:r>
@@ -135,7 +147,7 @@
                     </pic:cNvPicPr>
                   </pic:nvPicPr>
                   <pic:blipFill>
-                    <a:blip r:embed="rId5">
+                    <a:blip r:embed="rId6">
                       <a:extLst>
                         <a:ext uri="{28A0092B-C50C-407E-A947-70E740481C1C}">
                           <a14:useLocalDpi xmlns:a14="http://schemas.microsoft.com/office/drawing/2010/main" val="0"/>
@@ -169,12 +181,22 @@
     </w:p>
     <w:p/>
     <w:p>
+      <w:pPr>
+        <w:pStyle w:val="ListParagraph"/>
+        <w:numPr>
+          <w:ilvl w:val="0"/>
+          <w:numId w:val="1"/>
+        </w:numPr>
+      </w:pPr>
       <w:r>
         <w:lastRenderedPageBreak/>
         <w:t>Find “Unknown sources” and tick the check box.</w:t>
       </w:r>
     </w:p>
     <w:p>
+      <w:pPr>
+        <w:ind w:firstLine="720"/>
+      </w:pPr>
       <w:r>
         <w:t>This tells Android you are ok installing apps that are not in the App Store.</w:t>
       </w:r>
@@ -202,7 +224,7 @@
                     </pic:cNvPicPr>
                   </pic:nvPicPr>
                   <pic:blipFill>
-                    <a:blip r:embed="rId6">
+                    <a:blip r:embed="rId7">
                       <a:extLst>
                         <a:ext uri="{28A0092B-C50C-407E-A947-70E740481C1C}">
                           <a14:useLocalDpi xmlns:a14="http://schemas.microsoft.com/office/drawing/2010/main" val="0"/>
@@ -237,12 +259,22 @@
     <w:p/>
     <w:p/>
     <w:p>
+      <w:pPr>
+        <w:pStyle w:val="ListParagraph"/>
+        <w:numPr>
+          <w:ilvl w:val="0"/>
+          <w:numId w:val="1"/>
+        </w:numPr>
+      </w:pPr>
       <w:r>
         <w:t>Now open a browser and visit the following address:</w:t>
       </w:r>
     </w:p>
     <w:p>
-      <w:hyperlink r:id="rId7" w:history="1">
+      <w:pPr>
+        <w:ind w:firstLine="720"/>
+      </w:pPr>
+      <w:hyperlink r:id="rId8" w:history="1">
         <w:r>
           <w:rPr>
             <w:rStyle w:val="Hyperlink"/>
@@ -253,6 +285,9 @@
     </w:p>
     <w:p/>
     <w:p>
+      <w:pPr>
+        <w:ind w:firstLine="720"/>
+      </w:pPr>
       <w:r>
         <w:t xml:space="preserve">If that does not work, </w:t>
       </w:r>
@@ -261,7 +296,10 @@
       </w:r>
     </w:p>
     <w:p>
-      <w:hyperlink r:id="rId8" w:history="1">
+      <w:pPr>
+        <w:ind w:firstLine="720"/>
+      </w:pPr>
+      <w:hyperlink r:id="rId9" w:history="1">
         <w:r>
           <w:rPr>
             <w:rStyle w:val="Hyperlink"/>
@@ -293,7 +331,7 @@
                     </pic:cNvPicPr>
                   </pic:nvPicPr>
                   <pic:blipFill>
-                    <a:blip r:embed="rId9">
+                    <a:blip r:embed="rId10">
                       <a:extLst>
                         <a:ext uri="{28A0092B-C50C-407E-A947-70E740481C1C}">
                           <a14:useLocalDpi xmlns:a14="http://schemas.microsoft.com/office/drawing/2010/main" val="0"/>
@@ -326,6 +364,13 @@
       </w:r>
     </w:p>
     <w:p>
+      <w:pPr>
+        <w:pStyle w:val="ListParagraph"/>
+        <w:numPr>
+          <w:ilvl w:val="0"/>
+          <w:numId w:val="1"/>
+        </w:numPr>
+      </w:pPr>
       <w:r>
         <w:t>Tap the Downloads Icon</w:t>
       </w:r>
@@ -353,7 +398,7 @@
                     </pic:cNvPicPr>
                   </pic:nvPicPr>
                   <pic:blipFill>
-                    <a:blip r:embed="rId10">
+                    <a:blip r:embed="rId11">
                       <a:extLst>
                         <a:ext uri="{28A0092B-C50C-407E-A947-70E740481C1C}">
                           <a14:useLocalDpi xmlns:a14="http://schemas.microsoft.com/office/drawing/2010/main" val="0"/>
@@ -387,6 +432,13 @@
     </w:p>
     <w:p/>
     <w:p>
+      <w:pPr>
+        <w:pStyle w:val="ListParagraph"/>
+        <w:numPr>
+          <w:ilvl w:val="0"/>
+          <w:numId w:val="1"/>
+        </w:numPr>
+      </w:pPr>
       <w:r>
         <w:t>Find and tap the app that was just downloaded. (It might help to sort by date downloaded).</w:t>
       </w:r>
@@ -414,7 +466,7 @@
                     </pic:cNvPicPr>
                   </pic:nvPicPr>
                   <pic:blipFill>
-                    <a:blip r:embed="rId11">
+                    <a:blip r:embed="rId12">
                       <a:extLst>
                         <a:ext uri="{28A0092B-C50C-407E-A947-70E740481C1C}">
                           <a14:useLocalDpi xmlns:a14="http://schemas.microsoft.com/office/drawing/2010/main" val="0"/>
@@ -457,6 +509,15 @@
     <w:p/>
     <w:p/>
     <w:p>
+      <w:pPr>
+        <w:pStyle w:val="ListParagraph"/>
+        <w:numPr>
+          <w:ilvl w:val="0"/>
+          <w:numId w:val="1"/>
+        </w:numPr>
+      </w:pPr>
+      <w:bookmarkStart w:id="0" w:name="_GoBack"/>
+      <w:bookmarkEnd w:id="0"/>
       <w:r>
         <w:t>Finally, choose to Install!</w:t>
       </w:r>
@@ -484,7 +545,7 @@
                     </pic:cNvPicPr>
                   </pic:nvPicPr>
                   <pic:blipFill>
-                    <a:blip r:embed="rId12">
+                    <a:blip r:embed="rId13">
                       <a:extLst>
                         <a:ext uri="{28A0092B-C50C-407E-A947-70E740481C1C}">
                           <a14:useLocalDpi xmlns:a14="http://schemas.microsoft.com/office/drawing/2010/main" val="0"/>
@@ -524,6 +585,103 @@
     </w:sectPr>
   </w:body>
 </w:document>
+</file>
+
+<file path=word/numbering.xml><?xml version="1.0" encoding="utf-8"?>
+<w:numbering xmlns:wpc="http://schemas.microsoft.com/office/word/2010/wordprocessingCanvas" xmlns:mo="http://schemas.microsoft.com/office/mac/office/2008/main" xmlns:mc="http://schemas.openxmlformats.org/markup-compatibility/2006" xmlns:mv="urn:schemas-microsoft-com:mac:vml" xmlns:o="urn:schemas-microsoft-com:office:office" xmlns:r="http://schemas.openxmlformats.org/officeDocument/2006/relationships" xmlns:m="http://schemas.openxmlformats.org/officeDocument/2006/math" xmlns:v="urn:schemas-microsoft-com:vml" xmlns:wp14="http://schemas.microsoft.com/office/word/2010/wordprocessingDrawing" xmlns:wp="http://schemas.openxmlformats.org/drawingml/2006/wordprocessingDrawing" xmlns:w10="urn:schemas-microsoft-com:office:word" xmlns:w="http://schemas.openxmlformats.org/wordprocessingml/2006/main" xmlns:w14="http://schemas.microsoft.com/office/word/2010/wordml" xmlns:w15="http://schemas.microsoft.com/office/word/2012/wordml" xmlns:wpg="http://schemas.microsoft.com/office/word/2010/wordprocessingGroup" xmlns:wpi="http://schemas.microsoft.com/office/word/2010/wordprocessingInk" xmlns:wne="http://schemas.microsoft.com/office/word/2006/wordml" xmlns:wps="http://schemas.microsoft.com/office/word/2010/wordprocessingShape" mc:Ignorable="w14 w15 wp14">
+  <w:abstractNum w:abstractNumId="0">
+    <w:nsid w:val="5E81536D"/>
+    <w:multiLevelType w:val="hybridMultilevel"/>
+    <w:tmpl w:val="1B5AAE88"/>
+    <w:lvl w:ilvl="0" w:tplc="0409000F">
+      <w:start w:val="1"/>
+      <w:numFmt w:val="decimal"/>
+      <w:lvlText w:val="%1."/>
+      <w:lvlJc w:val="left"/>
+      <w:pPr>
+        <w:ind w:left="720" w:hanging="360"/>
+      </w:pPr>
+      <w:rPr>
+        <w:rFonts w:hint="default"/>
+      </w:rPr>
+    </w:lvl>
+    <w:lvl w:ilvl="1" w:tplc="04090019" w:tentative="1">
+      <w:start w:val="1"/>
+      <w:numFmt w:val="lowerLetter"/>
+      <w:lvlText w:val="%2."/>
+      <w:lvlJc w:val="left"/>
+      <w:pPr>
+        <w:ind w:left="1440" w:hanging="360"/>
+      </w:pPr>
+    </w:lvl>
+    <w:lvl w:ilvl="2" w:tplc="0409001B" w:tentative="1">
+      <w:start w:val="1"/>
+      <w:numFmt w:val="lowerRoman"/>
+      <w:lvlText w:val="%3."/>
+      <w:lvlJc w:val="right"/>
+      <w:pPr>
+        <w:ind w:left="2160" w:hanging="180"/>
+      </w:pPr>
+    </w:lvl>
+    <w:lvl w:ilvl="3" w:tplc="0409000F" w:tentative="1">
+      <w:start w:val="1"/>
+      <w:numFmt w:val="decimal"/>
+      <w:lvlText w:val="%4."/>
+      <w:lvlJc w:val="left"/>
+      <w:pPr>
+        <w:ind w:left="2880" w:hanging="360"/>
+      </w:pPr>
+    </w:lvl>
+    <w:lvl w:ilvl="4" w:tplc="04090019" w:tentative="1">
+      <w:start w:val="1"/>
+      <w:numFmt w:val="lowerLetter"/>
+      <w:lvlText w:val="%5."/>
+      <w:lvlJc w:val="left"/>
+      <w:pPr>
+        <w:ind w:left="3600" w:hanging="360"/>
+      </w:pPr>
+    </w:lvl>
+    <w:lvl w:ilvl="5" w:tplc="0409001B" w:tentative="1">
+      <w:start w:val="1"/>
+      <w:numFmt w:val="lowerRoman"/>
+      <w:lvlText w:val="%6."/>
+      <w:lvlJc w:val="right"/>
+      <w:pPr>
+        <w:ind w:left="4320" w:hanging="180"/>
+      </w:pPr>
+    </w:lvl>
+    <w:lvl w:ilvl="6" w:tplc="0409000F" w:tentative="1">
+      <w:start w:val="1"/>
+      <w:numFmt w:val="decimal"/>
+      <w:lvlText w:val="%7."/>
+      <w:lvlJc w:val="left"/>
+      <w:pPr>
+        <w:ind w:left="5040" w:hanging="360"/>
+      </w:pPr>
+    </w:lvl>
+    <w:lvl w:ilvl="7" w:tplc="04090019" w:tentative="1">
+      <w:start w:val="1"/>
+      <w:numFmt w:val="lowerLetter"/>
+      <w:lvlText w:val="%8."/>
+      <w:lvlJc w:val="left"/>
+      <w:pPr>
+        <w:ind w:left="5760" w:hanging="360"/>
+      </w:pPr>
+    </w:lvl>
+    <w:lvl w:ilvl="8" w:tplc="0409001B" w:tentative="1">
+      <w:start w:val="1"/>
+      <w:numFmt w:val="lowerRoman"/>
+      <w:lvlText w:val="%9."/>
+      <w:lvlJc w:val="right"/>
+      <w:pPr>
+        <w:ind w:left="6480" w:hanging="180"/>
+      </w:pPr>
+    </w:lvl>
+  </w:abstractNum>
+  <w:num w:numId="1">
+    <w:abstractNumId w:val="0"/>
+  </w:num>
+</w:numbering>
 </file>
 
 <file path=word/styles.xml><?xml version="1.0" encoding="utf-8"?>
@@ -963,6 +1121,17 @@
       <w:u w:val="single"/>
     </w:rPr>
   </w:style>
+  <w:style w:type="paragraph" w:styleId="ListParagraph">
+    <w:name w:val="List Paragraph"/>
+    <w:basedOn w:val="Normal"/>
+    <w:uiPriority w:val="34"/>
+    <w:qFormat/>
+    <w:rsid w:val="00613389"/>
+    <w:pPr>
+      <w:ind w:left="720"/>
+      <w:contextualSpacing/>
+    </w:pPr>
+  </w:style>
 </w:styles>
 </file>
 

</xml_diff>